<commit_message>
jithin proposel to merge witht the sushil
</commit_message>
<xml_diff>
--- a/Proposel/JithinProposel.docx
+++ b/Proposel/JithinProposel.docx
@@ -19,15 +19,7 @@
         <w:rPr>
           <w:lang w:val="en-US"/>
         </w:rPr>
-        <w:t xml:space="preserve">Software </w:t>
-      </w:r>
-      <w:bookmarkStart w:id="0" w:name="_GoBack"/>
-      <w:bookmarkEnd w:id="0"/>
-      <w:r>
-        <w:rPr>
-          <w:lang w:val="en-US"/>
-        </w:rPr>
-        <w:t xml:space="preserve">Methodology </w:t>
+        <w:t xml:space="preserve">Software Methodology </w:t>
       </w:r>
     </w:p>
     <w:p>
@@ -100,6 +92,7 @@
           <w:id w:val="1099364573"/>
           <w:citation/>
         </w:sdtPr>
+        <w:sdtEndPr/>
         <w:sdtContent>
           <w:r>
             <w:rPr>
@@ -271,6 +264,7 @@
           <w:id w:val="-1185053079"/>
           <w:citation/>
         </w:sdtPr>
+        <w:sdtEndPr/>
         <w:sdtContent>
           <w:r>
             <w:rPr>
@@ -423,6 +417,7 @@
           <w:id w:val="-156928501"/>
           <w:citation/>
         </w:sdtPr>
+        <w:sdtEndPr/>
         <w:sdtContent>
           <w:r>
             <w:rPr>
@@ -534,6 +529,7 @@
           <w:id w:val="-674501927"/>
           <w:citation/>
         </w:sdtPr>
+        <w:sdtEndPr/>
         <w:sdtContent>
           <w:r>
             <w:rPr>
@@ -749,7 +745,7 @@
                     </pic:cNvPicPr>
                   </pic:nvPicPr>
                   <pic:blipFill>
-                    <a:blip r:embed="rId5">
+                    <a:blip r:embed="rId6">
                       <a:extLst>
                         <a:ext uri="{28A0092B-C50C-407E-A947-70E740481C1C}">
                           <a14:useLocalDpi xmlns:a14="http://schemas.microsoft.com/office/drawing/2010/main" val="0"/>
@@ -806,14 +802,27 @@
       <w:r>
         <w:t xml:space="preserve">Figure </w:t>
       </w:r>
-      <w:fldSimple w:instr=" SEQ Figure \* ARABIC ">
-        <w:r>
-          <w:rPr>
-            <w:noProof/>
-          </w:rPr>
-          <w:t>1</w:t>
-        </w:r>
-      </w:fldSimple>
+      <w:r>
+        <w:fldChar w:fldCharType="begin"/>
+      </w:r>
+      <w:r>
+        <w:instrText xml:space="preserve"> SEQ Figure \* ARABIC </w:instrText>
+      </w:r>
+      <w:r>
+        <w:fldChar w:fldCharType="separate"/>
+      </w:r>
+      <w:r>
+        <w:rPr>
+          <w:noProof/>
+        </w:rPr>
+        <w:t>1</w:t>
+      </w:r>
+      <w:r>
+        <w:rPr>
+          <w:noProof/>
+        </w:rPr>
+        <w:fldChar w:fldCharType="end"/>
+      </w:r>
       <w:r>
         <w:t xml:space="preserve"> :</w:t>
       </w:r>
@@ -828,6 +837,7 @@
           <w:id w:val="-1027095491"/>
           <w:citation/>
         </w:sdtPr>
+        <w:sdtEndPr/>
         <w:sdtContent>
           <w:r>
             <w:fldChar w:fldCharType="begin"/>
@@ -995,6 +1005,7 @@
           <w:id w:val="-1265297498"/>
           <w:citation/>
         </w:sdtPr>
+        <w:sdtEndPr/>
         <w:sdtContent>
           <w:r>
             <w:rPr>
@@ -1086,6 +1097,7 @@
           <w:id w:val="-579599574"/>
           <w:citation/>
         </w:sdtPr>
+        <w:sdtEndPr/>
         <w:sdtContent>
           <w:r>
             <w:rPr>
@@ -1191,6 +1203,7 @@
           <w:id w:val="-850725191"/>
           <w:citation/>
         </w:sdtPr>
+        <w:sdtEndPr/>
         <w:sdtContent>
           <w:r>
             <w:rPr>
@@ -1270,6 +1283,7 @@
           <w:id w:val="495467436"/>
           <w:citation/>
         </w:sdtPr>
+        <w:sdtEndPr/>
         <w:sdtContent>
           <w:r>
             <w:rPr>
@@ -1304,6 +1318,895 @@
           </w:r>
         </w:sdtContent>
       </w:sdt>
+    </w:p>
+    <w:p>
+      <w:pPr>
+        <w:ind w:firstLine="720"/>
+        <w:jc w:val="both"/>
+        <w:rPr>
+          <w:lang w:val="en-US"/>
+        </w:rPr>
+      </w:pPr>
+    </w:p>
+    <w:p>
+      <w:pPr>
+        <w:ind w:firstLine="720"/>
+        <w:jc w:val="both"/>
+        <w:rPr>
+          <w:lang w:val="en-US"/>
+        </w:rPr>
+      </w:pPr>
+    </w:p>
+    <w:p>
+      <w:pPr>
+        <w:jc w:val="both"/>
+        <w:rPr>
+          <w:lang w:val="en-US"/>
+        </w:rPr>
+      </w:pPr>
+    </w:p>
+    <w:p>
+      <w:pPr>
+        <w:jc w:val="both"/>
+        <w:rPr>
+          <w:lang w:val="en-US"/>
+        </w:rPr>
+      </w:pPr>
+    </w:p>
+    <w:p>
+      <w:pPr>
+        <w:jc w:val="both"/>
+        <w:rPr>
+          <w:lang w:val="en-US"/>
+        </w:rPr>
+      </w:pPr>
+      <w:r>
+        <w:rPr>
+          <w:lang w:val="en-US"/>
+        </w:rPr>
+        <w:t>4.Resourses</w:t>
+      </w:r>
+    </w:p>
+    <w:p>
+      <w:pPr>
+        <w:jc w:val="both"/>
+        <w:rPr>
+          <w:lang w:val="en-US"/>
+        </w:rPr>
+      </w:pPr>
+    </w:p>
+    <w:p>
+      <w:pPr>
+        <w:jc w:val="both"/>
+        <w:rPr>
+          <w:lang w:val="en-US"/>
+        </w:rPr>
+      </w:pPr>
+      <w:r>
+        <w:rPr>
+          <w:lang w:val="en-US"/>
+        </w:rPr>
+        <w:t>4.1: Swift</w:t>
+      </w:r>
+    </w:p>
+    <w:p>
+      <w:pPr>
+        <w:jc w:val="both"/>
+        <w:rPr>
+          <w:lang w:val="en-US"/>
+        </w:rPr>
+      </w:pPr>
+    </w:p>
+    <w:p>
+      <w:pPr>
+        <w:jc w:val="both"/>
+        <w:rPr>
+          <w:lang w:val="en-US"/>
+        </w:rPr>
+      </w:pPr>
+      <w:r>
+        <w:rPr>
+          <w:lang w:val="en-US"/>
+        </w:rPr>
+        <w:t>i</w:t>
+      </w:r>
+      <w:r>
+        <w:rPr>
+          <w:lang w:val="en-US"/>
+        </w:rPr>
+        <w:t xml:space="preserve">Phone use iOS as the operating system which is created and developed by the Apple Inc. To develop </w:t>
+      </w:r>
+      <w:r>
+        <w:rPr>
+          <w:lang w:val="en-US"/>
+        </w:rPr>
+        <w:t xml:space="preserve">an </w:t>
+      </w:r>
+      <w:r>
+        <w:rPr>
+          <w:lang w:val="en-US"/>
+        </w:rPr>
+        <w:t xml:space="preserve">iOS mobile </w:t>
+      </w:r>
+      <w:r>
+        <w:rPr>
+          <w:lang w:val="en-US"/>
+        </w:rPr>
+        <w:t>application,</w:t>
+      </w:r>
+      <w:r>
+        <w:rPr>
+          <w:lang w:val="en-US"/>
+        </w:rPr>
+        <w:t xml:space="preserve"> we use SWIFT as the languages. Swift is open source modern language which works in high </w:t>
+      </w:r>
+      <w:r>
+        <w:rPr>
+          <w:lang w:val="en-US"/>
+        </w:rPr>
+        <w:t>performance and powerful. Swift is also replacement of C – based language.</w:t>
+      </w:r>
+      <w:sdt>
+        <w:sdtPr>
+          <w:rPr>
+            <w:lang w:val="en-US"/>
+          </w:rPr>
+          <w:id w:val="-1462023587"/>
+          <w:citation/>
+        </w:sdtPr>
+        <w:sdtContent>
+          <w:r>
+            <w:rPr>
+              <w:lang w:val="en-US"/>
+            </w:rPr>
+            <w:fldChar w:fldCharType="begin"/>
+          </w:r>
+          <w:r>
+            <w:rPr>
+              <w:lang w:val="en-US"/>
+            </w:rPr>
+            <w:instrText xml:space="preserve"> CITATION App18 \l 1033 </w:instrText>
+          </w:r>
+          <w:r>
+            <w:rPr>
+              <w:lang w:val="en-US"/>
+            </w:rPr>
+            <w:fldChar w:fldCharType="separate"/>
+          </w:r>
+          <w:r>
+            <w:rPr>
+              <w:noProof/>
+              <w:lang w:val="en-US"/>
+            </w:rPr>
+            <w:t xml:space="preserve"> (Apple, 2018)</w:t>
+          </w:r>
+          <w:r>
+            <w:rPr>
+              <w:lang w:val="en-US"/>
+            </w:rPr>
+            <w:fldChar w:fldCharType="end"/>
+          </w:r>
+        </w:sdtContent>
+      </w:sdt>
+    </w:p>
+    <w:p>
+      <w:pPr>
+        <w:jc w:val="both"/>
+        <w:rPr>
+          <w:lang w:val="en-US"/>
+        </w:rPr>
+      </w:pPr>
+    </w:p>
+    <w:p>
+      <w:pPr>
+        <w:jc w:val="both"/>
+        <w:rPr>
+          <w:lang w:val="en-US"/>
+        </w:rPr>
+      </w:pPr>
+      <w:r>
+        <w:rPr>
+          <w:lang w:val="en-US"/>
+        </w:rPr>
+        <w:t>4.2: Xcode</w:t>
+      </w:r>
+    </w:p>
+    <w:p>
+      <w:pPr>
+        <w:jc w:val="both"/>
+        <w:rPr>
+          <w:lang w:val="en-US"/>
+        </w:rPr>
+      </w:pPr>
+    </w:p>
+    <w:p>
+      <w:pPr>
+        <w:jc w:val="both"/>
+        <w:rPr>
+          <w:lang w:val="en-US"/>
+        </w:rPr>
+      </w:pPr>
+      <w:r>
+        <w:rPr>
+          <w:lang w:val="en-US"/>
+        </w:rPr>
+        <w:t xml:space="preserve">The </w:t>
+      </w:r>
+      <w:r>
+        <w:rPr>
+          <w:lang w:val="en-US"/>
+        </w:rPr>
+        <w:t>Integrated</w:t>
+      </w:r>
+      <w:r>
+        <w:rPr>
+          <w:lang w:val="en-US"/>
+        </w:rPr>
+        <w:t xml:space="preserve"> </w:t>
+      </w:r>
+      <w:r>
+        <w:rPr>
+          <w:lang w:val="en-US"/>
+        </w:rPr>
+        <w:t>Development</w:t>
+      </w:r>
+      <w:r>
+        <w:rPr>
+          <w:lang w:val="en-US"/>
+        </w:rPr>
+        <w:t xml:space="preserve"> Environment(IDE) that used f</w:t>
+      </w:r>
+      <w:r>
+        <w:rPr>
+          <w:lang w:val="en-US"/>
+        </w:rPr>
+        <w:t xml:space="preserve">or the iOS development is Xcode. </w:t>
+      </w:r>
+      <w:r>
+        <w:rPr>
+          <w:lang w:val="en-US"/>
+        </w:rPr>
+        <w:t xml:space="preserve">Xcode is developed by the Apple </w:t>
+      </w:r>
+      <w:r>
+        <w:rPr>
+          <w:lang w:val="en-US"/>
+        </w:rPr>
+        <w:t>Inc.</w:t>
+      </w:r>
+      <w:r>
+        <w:rPr>
+          <w:lang w:val="en-US"/>
+        </w:rPr>
+        <w:t>,</w:t>
+      </w:r>
+      <w:r>
+        <w:rPr>
+          <w:lang w:val="en-US"/>
+        </w:rPr>
+        <w:t xml:space="preserve"> </w:t>
+      </w:r>
+      <w:r>
+        <w:rPr>
+          <w:lang w:val="en-US"/>
+        </w:rPr>
+        <w:t xml:space="preserve">using Xcode we can </w:t>
+      </w:r>
+      <w:r>
+        <w:rPr>
+          <w:lang w:val="en-US"/>
+        </w:rPr>
+        <w:t xml:space="preserve">also </w:t>
+      </w:r>
+      <w:r>
+        <w:rPr>
+          <w:lang w:val="en-US"/>
+        </w:rPr>
+        <w:t>develop app</w:t>
+      </w:r>
+      <w:r>
+        <w:rPr>
+          <w:lang w:val="en-US"/>
+        </w:rPr>
+        <w:t>lication for MacOS and iOS application (iPhone, iPad, iWatch). Using Xcode we can develop, Test and publish the application into the iPhones.</w:t>
+      </w:r>
+      <w:r>
+        <w:rPr>
+          <w:lang w:val="en-US"/>
+        </w:rPr>
+        <w:t xml:space="preserve"> This Tool are used for apple products development which have many features that helps the developer to build first class apps to the users.</w:t>
+      </w:r>
+    </w:p>
+    <w:p>
+      <w:pPr>
+        <w:jc w:val="both"/>
+        <w:rPr>
+          <w:lang w:val="en-US"/>
+        </w:rPr>
+      </w:pPr>
+      <w:r>
+        <w:rPr>
+          <w:lang w:val="en-US"/>
+        </w:rPr>
+        <w:t>Some of the futures are</w:t>
+      </w:r>
+      <w:sdt>
+        <w:sdtPr>
+          <w:rPr>
+            <w:lang w:val="en-US"/>
+          </w:rPr>
+          <w:id w:val="-1380861339"/>
+          <w:citation/>
+        </w:sdtPr>
+        <w:sdtContent>
+          <w:r>
+            <w:rPr>
+              <w:lang w:val="en-US"/>
+            </w:rPr>
+            <w:fldChar w:fldCharType="begin"/>
+          </w:r>
+          <w:r>
+            <w:rPr>
+              <w:lang w:val="en-US"/>
+            </w:rPr>
+            <w:instrText xml:space="preserve"> CITATION App181 \l 1033 </w:instrText>
+          </w:r>
+          <w:r>
+            <w:rPr>
+              <w:lang w:val="en-US"/>
+            </w:rPr>
+            <w:fldChar w:fldCharType="separate"/>
+          </w:r>
+          <w:r>
+            <w:rPr>
+              <w:noProof/>
+              <w:lang w:val="en-US"/>
+            </w:rPr>
+            <w:t xml:space="preserve"> (Apple, features, 2018)</w:t>
+          </w:r>
+          <w:r>
+            <w:rPr>
+              <w:lang w:val="en-US"/>
+            </w:rPr>
+            <w:fldChar w:fldCharType="end"/>
+          </w:r>
+        </w:sdtContent>
+      </w:sdt>
+      <w:r>
+        <w:rPr>
+          <w:lang w:val="en-US"/>
+        </w:rPr>
+        <w:t>:</w:t>
+      </w:r>
+    </w:p>
+    <w:p>
+      <w:pPr>
+        <w:pStyle w:val="ListParagraph"/>
+        <w:numPr>
+          <w:ilvl w:val="0"/>
+          <w:numId w:val="1"/>
+        </w:numPr>
+        <w:jc w:val="both"/>
+        <w:rPr>
+          <w:lang w:val="en-US"/>
+        </w:rPr>
+      </w:pPr>
+      <w:r>
+        <w:rPr>
+          <w:lang w:val="en-US"/>
+        </w:rPr>
+        <w:t>Simulator</w:t>
+      </w:r>
+    </w:p>
+    <w:p>
+      <w:pPr>
+        <w:pStyle w:val="ListParagraph"/>
+        <w:numPr>
+          <w:ilvl w:val="0"/>
+          <w:numId w:val="1"/>
+        </w:numPr>
+        <w:jc w:val="both"/>
+        <w:rPr>
+          <w:lang w:val="en-US"/>
+        </w:rPr>
+      </w:pPr>
+      <w:r>
+        <w:rPr>
+          <w:lang w:val="en-US"/>
+        </w:rPr>
+        <w:t>Compelling and Easy Fix it</w:t>
+      </w:r>
+    </w:p>
+    <w:p>
+      <w:pPr>
+        <w:pStyle w:val="ListParagraph"/>
+        <w:numPr>
+          <w:ilvl w:val="0"/>
+          <w:numId w:val="1"/>
+        </w:numPr>
+        <w:jc w:val="both"/>
+        <w:rPr>
+          <w:lang w:val="en-US"/>
+        </w:rPr>
+      </w:pPr>
+      <w:r>
+        <w:rPr>
+          <w:lang w:val="en-US"/>
+        </w:rPr>
+        <w:t>Graphical debugger and Data Recording</w:t>
+      </w:r>
+    </w:p>
+    <w:p>
+      <w:pPr>
+        <w:pStyle w:val="ListParagraph"/>
+        <w:numPr>
+          <w:ilvl w:val="0"/>
+          <w:numId w:val="1"/>
+        </w:numPr>
+        <w:jc w:val="both"/>
+        <w:rPr>
+          <w:lang w:val="en-US"/>
+        </w:rPr>
+      </w:pPr>
+      <w:r>
+        <w:rPr>
+          <w:lang w:val="en-US"/>
+        </w:rPr>
+        <w:t>Direct repository</w:t>
+      </w:r>
+    </w:p>
+    <w:p>
+      <w:pPr>
+        <w:pStyle w:val="ListParagraph"/>
+        <w:numPr>
+          <w:ilvl w:val="0"/>
+          <w:numId w:val="1"/>
+        </w:numPr>
+        <w:jc w:val="both"/>
+        <w:rPr>
+          <w:lang w:val="en-US"/>
+        </w:rPr>
+      </w:pPr>
+      <w:r>
+        <w:rPr>
+          <w:lang w:val="en-US"/>
+        </w:rPr>
+        <w:t>Unit Testing and Unix tools</w:t>
+      </w:r>
+    </w:p>
+    <w:p>
+      <w:pPr>
+        <w:jc w:val="both"/>
+        <w:rPr>
+          <w:lang w:val="en-US"/>
+        </w:rPr>
+      </w:pPr>
+    </w:p>
+    <w:p>
+      <w:pPr>
+        <w:jc w:val="center"/>
+        <w:rPr>
+          <w:lang w:val="en-US"/>
+        </w:rPr>
+      </w:pPr>
+      <w:r>
+        <w:rPr>
+          <w:noProof/>
+          <w:lang w:val="en-US"/>
+        </w:rPr>
+        <w:drawing>
+          <wp:inline distT="0" distB="0" distL="0" distR="0">
+            <wp:extent cx="6255974" cy="4221804"/>
+            <wp:effectExtent l="0" t="0" r="5715" b="0"/>
+            <wp:docPr id="1" name="Picture 1"/>
+            <wp:cNvGraphicFramePr>
+              <a:graphicFrameLocks xmlns:a="http://schemas.openxmlformats.org/drawingml/2006/main" noChangeAspect="1"/>
+            </wp:cNvGraphicFramePr>
+            <a:graphic xmlns:a="http://schemas.openxmlformats.org/drawingml/2006/main">
+              <a:graphicData uri="http://schemas.openxmlformats.org/drawingml/2006/picture">
+                <pic:pic xmlns:pic="http://schemas.openxmlformats.org/drawingml/2006/picture">
+                  <pic:nvPicPr>
+                    <pic:cNvPr id="1" name="Screen Shot 2018-10-29 at 11.13.15 AM.png"/>
+                    <pic:cNvPicPr/>
+                  </pic:nvPicPr>
+                  <pic:blipFill>
+                    <a:blip r:embed="rId7" cstate="print">
+                      <a:extLst>
+                        <a:ext uri="{28A0092B-C50C-407E-A947-70E740481C1C}">
+                          <a14:useLocalDpi xmlns:a14="http://schemas.microsoft.com/office/drawing/2010/main" val="0"/>
+                        </a:ext>
+                      </a:extLst>
+                    </a:blip>
+                    <a:stretch>
+                      <a:fillRect/>
+                    </a:stretch>
+                  </pic:blipFill>
+                  <pic:spPr>
+                    <a:xfrm>
+                      <a:off x="0" y="0"/>
+                      <a:ext cx="6264282" cy="4227410"/>
+                    </a:xfrm>
+                    <a:prstGeom prst="rect">
+                      <a:avLst/>
+                    </a:prstGeom>
+                  </pic:spPr>
+                </pic:pic>
+              </a:graphicData>
+            </a:graphic>
+          </wp:inline>
+        </w:drawing>
+      </w:r>
+    </w:p>
+    <w:p>
+      <w:pPr>
+        <w:jc w:val="both"/>
+        <w:rPr>
+          <w:lang w:val="en-US"/>
+        </w:rPr>
+      </w:pPr>
+    </w:p>
+    <w:p>
+      <w:pPr>
+        <w:pStyle w:val="Caption"/>
+        <w:jc w:val="center"/>
+      </w:pPr>
+    </w:p>
+    <w:p>
+      <w:pPr>
+        <w:pStyle w:val="Caption"/>
+        <w:jc w:val="center"/>
+      </w:pPr>
+      <w:r>
+        <w:t xml:space="preserve">Figure </w:t>
+      </w:r>
+      <w:fldSimple w:instr=" SEQ Figure \* ARABIC ">
+        <w:r>
+          <w:rPr>
+            <w:noProof/>
+          </w:rPr>
+          <w:t>2</w:t>
+        </w:r>
+      </w:fldSimple>
+      <w:r>
+        <w:t xml:space="preserve"> Xcode</w:t>
+      </w:r>
+    </w:p>
+    <w:p>
+      <w:r>
+        <w:t>4.3 Apple Store</w:t>
+      </w:r>
+    </w:p>
+    <w:p>
+      <w:pPr>
+        <w:jc w:val="both"/>
+        <w:rPr>
+          <w:lang w:val="en-US"/>
+        </w:rPr>
+      </w:pPr>
+      <w:r>
+        <w:rPr>
+          <w:lang w:val="en-US"/>
+        </w:rPr>
+        <w:t>iOS application can be downloaded from apple store.</w:t>
+      </w:r>
+      <w:r>
+        <w:rPr>
+          <w:lang w:val="en-US"/>
+        </w:rPr>
+        <w:t xml:space="preserve"> </w:t>
+      </w:r>
+      <w:r>
+        <w:rPr>
+          <w:lang w:val="en-US"/>
+        </w:rPr>
+        <w:t xml:space="preserve">Apple store is created by Apple Inc. </w:t>
+      </w:r>
+      <w:r>
+        <w:rPr>
+          <w:lang w:val="en-US"/>
+        </w:rPr>
+        <w:t xml:space="preserve"> </w:t>
+      </w:r>
+      <w:r>
+        <w:rPr>
+          <w:lang w:val="en-US"/>
+        </w:rPr>
+        <w:t xml:space="preserve">After completing the </w:t>
+      </w:r>
+      <w:r>
+        <w:rPr>
+          <w:lang w:val="en-US"/>
+        </w:rPr>
+        <w:t>application</w:t>
+      </w:r>
+      <w:r>
+        <w:rPr>
+          <w:lang w:val="en-US"/>
+        </w:rPr>
+        <w:t xml:space="preserve"> developers </w:t>
+      </w:r>
+      <w:r>
+        <w:rPr>
+          <w:lang w:val="en-US"/>
+        </w:rPr>
+        <w:t>publish the</w:t>
+      </w:r>
+      <w:r>
+        <w:rPr>
+          <w:lang w:val="en-US"/>
+        </w:rPr>
+        <w:t xml:space="preserve"> app in to the apple </w:t>
+      </w:r>
+      <w:r>
+        <w:rPr>
+          <w:lang w:val="en-US"/>
+        </w:rPr>
+        <w:t>store. Where iPhone users can download application to their Phone.</w:t>
+      </w:r>
+    </w:p>
+    <w:p>
+      <w:pPr>
+        <w:jc w:val="both"/>
+        <w:rPr>
+          <w:lang w:val="en-US"/>
+        </w:rPr>
+      </w:pPr>
+    </w:p>
+    <w:p>
+      <w:pPr>
+        <w:jc w:val="both"/>
+        <w:rPr>
+          <w:lang w:val="en-US"/>
+        </w:rPr>
+      </w:pPr>
+    </w:p>
+    <w:p>
+      <w:pPr>
+        <w:jc w:val="both"/>
+        <w:rPr>
+          <w:lang w:val="en-US"/>
+        </w:rPr>
+      </w:pPr>
+    </w:p>
+    <w:p>
+      <w:pPr>
+        <w:jc w:val="center"/>
+        <w:rPr>
+          <w:lang w:val="en-US"/>
+        </w:rPr>
+      </w:pPr>
+      <w:r>
+        <w:rPr>
+          <w:noProof/>
+          <w:lang w:val="en-US"/>
+        </w:rPr>
+        <w:drawing>
+          <wp:inline distT="0" distB="0" distL="0" distR="0">
+            <wp:extent cx="2821021" cy="5014828"/>
+            <wp:effectExtent l="0" t="0" r="0" b="1905"/>
+            <wp:docPr id="3" name="Picture 3"/>
+            <wp:cNvGraphicFramePr>
+              <a:graphicFrameLocks xmlns:a="http://schemas.openxmlformats.org/drawingml/2006/main" noChangeAspect="1"/>
+            </wp:cNvGraphicFramePr>
+            <a:graphic xmlns:a="http://schemas.openxmlformats.org/drawingml/2006/main">
+              <a:graphicData uri="http://schemas.openxmlformats.org/drawingml/2006/picture">
+                <pic:pic xmlns:pic="http://schemas.openxmlformats.org/drawingml/2006/picture">
+                  <pic:nvPicPr>
+                    <pic:cNvPr id="3" name="IMG_7923.PNG"/>
+                    <pic:cNvPicPr/>
+                  </pic:nvPicPr>
+                  <pic:blipFill>
+                    <a:blip r:embed="rId8" cstate="print">
+                      <a:extLst>
+                        <a:ext uri="{28A0092B-C50C-407E-A947-70E740481C1C}">
+                          <a14:useLocalDpi xmlns:a14="http://schemas.microsoft.com/office/drawing/2010/main" val="0"/>
+                        </a:ext>
+                      </a:extLst>
+                    </a:blip>
+                    <a:stretch>
+                      <a:fillRect/>
+                    </a:stretch>
+                  </pic:blipFill>
+                  <pic:spPr>
+                    <a:xfrm>
+                      <a:off x="0" y="0"/>
+                      <a:ext cx="2824218" cy="5020512"/>
+                    </a:xfrm>
+                    <a:prstGeom prst="rect">
+                      <a:avLst/>
+                    </a:prstGeom>
+                  </pic:spPr>
+                </pic:pic>
+              </a:graphicData>
+            </a:graphic>
+          </wp:inline>
+        </w:drawing>
+      </w:r>
+    </w:p>
+    <w:p>
+      <w:pPr>
+        <w:jc w:val="center"/>
+        <w:rPr>
+          <w:lang w:val="en-US"/>
+        </w:rPr>
+      </w:pPr>
+    </w:p>
+    <w:p>
+      <w:pPr>
+        <w:pStyle w:val="Caption"/>
+        <w:jc w:val="center"/>
+      </w:pPr>
+      <w:r>
+        <w:t xml:space="preserve">Figure </w:t>
+      </w:r>
+      <w:fldSimple w:instr=" SEQ Figure \* ARABIC ">
+        <w:r>
+          <w:rPr>
+            <w:noProof/>
+          </w:rPr>
+          <w:t>3</w:t>
+        </w:r>
+      </w:fldSimple>
+      <w:r>
+        <w:t xml:space="preserve"> Apple App store</w:t>
+      </w:r>
+    </w:p>
+    <w:p/>
+    <w:p>
+      <w:r>
+        <w:t xml:space="preserve">4.4 </w:t>
+      </w:r>
+      <w:r>
+        <w:rPr>
+          <w:rFonts w:eastAsia="Times New Roman" w:cs="Times New Roman"/>
+          <w:bCs/>
+        </w:rPr>
+        <w:t>J</w:t>
+      </w:r>
+      <w:r>
+        <w:rPr>
+          <w:rFonts w:eastAsia="Times New Roman" w:cs="Times New Roman"/>
+        </w:rPr>
+        <w:t>ava</w:t>
+      </w:r>
+      <w:r>
+        <w:rPr>
+          <w:rFonts w:eastAsia="Times New Roman" w:cs="Times New Roman"/>
+          <w:bCs/>
+        </w:rPr>
+        <w:t>S</w:t>
+      </w:r>
+      <w:r>
+        <w:rPr>
+          <w:rFonts w:eastAsia="Times New Roman" w:cs="Times New Roman"/>
+        </w:rPr>
+        <w:t xml:space="preserve">cript </w:t>
+      </w:r>
+      <w:r>
+        <w:rPr>
+          <w:rFonts w:eastAsia="Times New Roman" w:cs="Times New Roman"/>
+          <w:bCs/>
+        </w:rPr>
+        <w:t>O</w:t>
+      </w:r>
+      <w:r>
+        <w:rPr>
+          <w:rFonts w:eastAsia="Times New Roman" w:cs="Times New Roman"/>
+        </w:rPr>
+        <w:t xml:space="preserve">bject </w:t>
+      </w:r>
+      <w:r>
+        <w:rPr>
+          <w:rFonts w:eastAsia="Times New Roman" w:cs="Times New Roman"/>
+          <w:bCs/>
+        </w:rPr>
+        <w:t>N</w:t>
+      </w:r>
+      <w:r>
+        <w:rPr>
+          <w:rFonts w:eastAsia="Times New Roman" w:cs="Times New Roman"/>
+        </w:rPr>
+        <w:t>otation(</w:t>
+      </w:r>
+      <w:r>
+        <w:t>JSON)</w:t>
+      </w:r>
+    </w:p>
+    <w:p/>
+    <w:p>
+      <w:r>
+        <w:t xml:space="preserve">JSON is used as a hub between the presentation layer and data layer to be more clear </w:t>
+      </w:r>
+    </w:p>
+    <w:p>
+      <w:r>
+        <w:t xml:space="preserve">JSON is used to exchange the data </w:t>
+      </w:r>
+      <w:r>
+        <w:t>between</w:t>
+      </w:r>
+      <w:r>
+        <w:t xml:space="preserve"> the </w:t>
+      </w:r>
+      <w:r>
+        <w:t xml:space="preserve"> mobile </w:t>
+      </w:r>
+      <w:r>
+        <w:t xml:space="preserve">application and </w:t>
+      </w:r>
+      <w:r>
+        <w:t xml:space="preserve"> server, it transfer the data in text format. We use PHP as the languages  to get the JSON format text, PHP have built in function to get the JSON .</w:t>
+      </w:r>
+      <w:sdt>
+        <w:sdtPr>
+          <w:id w:val="-1226838348"/>
+          <w:citation/>
+        </w:sdtPr>
+        <w:sdtContent>
+          <w:r>
+            <w:fldChar w:fldCharType="begin"/>
+          </w:r>
+          <w:r>
+            <w:rPr>
+              <w:lang w:val="en-US"/>
+            </w:rPr>
+            <w:instrText xml:space="preserve"> CITATION w3s \l 1033 </w:instrText>
+          </w:r>
+          <w:r>
+            <w:fldChar w:fldCharType="separate"/>
+          </w:r>
+          <w:r>
+            <w:rPr>
+              <w:noProof/>
+              <w:lang w:val="en-US"/>
+            </w:rPr>
+            <w:t xml:space="preserve"> (w3schools, n.d.)</w:t>
+          </w:r>
+          <w:r>
+            <w:fldChar w:fldCharType="end"/>
+          </w:r>
+        </w:sdtContent>
+      </w:sdt>
+      <w:sdt>
+        <w:sdtPr>
+          <w:id w:val="-1178344072"/>
+          <w:citation/>
+        </w:sdtPr>
+        <w:sdtContent>
+          <w:r>
+            <w:fldChar w:fldCharType="begin"/>
+          </w:r>
+          <w:r>
+            <w:rPr>
+              <w:lang w:val="en-US"/>
+            </w:rPr>
+            <w:instrText xml:space="preserve"> CITATION w3s1 \l 1033 </w:instrText>
+          </w:r>
+          <w:r>
+            <w:fldChar w:fldCharType="separate"/>
+          </w:r>
+          <w:r>
+            <w:rPr>
+              <w:noProof/>
+              <w:lang w:val="en-US"/>
+            </w:rPr>
+            <w:t xml:space="preserve"> (w3schools, JSON PHP, n.d.)</w:t>
+          </w:r>
+          <w:r>
+            <w:fldChar w:fldCharType="end"/>
+          </w:r>
+        </w:sdtContent>
+      </w:sdt>
+      <w:bookmarkStart w:id="0" w:name="_GoBack"/>
+      <w:bookmarkEnd w:id="0"/>
+    </w:p>
+    <w:p/>
+    <w:p>
+      <w:pPr>
+        <w:rPr>
+          <w:rFonts w:eastAsia="Times New Roman" w:cs="Times New Roman"/>
+        </w:rPr>
+      </w:pPr>
     </w:p>
     <w:sectPr>
       <w:pgSz w:w="11900" w:h="16840"/>
@@ -1313,6 +2216,127 @@
     </w:sectPr>
   </w:body>
 </w:document>
+</file>
+
+<file path=word/numbering.xml><?xml version="1.0" encoding="utf-8"?>
+<w:numbering xmlns:wpc="http://schemas.microsoft.com/office/word/2010/wordprocessingCanvas" xmlns:cx="http://schemas.microsoft.com/office/drawing/2014/chartex" xmlns:cx1="http://schemas.microsoft.com/office/drawing/2015/9/8/chartex" xmlns:cx2="http://schemas.microsoft.com/office/drawing/2015/10/21/chartex" xmlns:cx3="http://schemas.microsoft.com/office/drawing/2016/5/9/chartex" xmlns:cx4="http://schemas.microsoft.com/office/drawing/2016/5/10/chartex" xmlns:cx5="http://schemas.microsoft.com/office/drawing/2016/5/11/chartex" xmlns:cx6="http://schemas.microsoft.com/office/drawing/2016/5/12/chartex" xmlns:cx7="http://schemas.microsoft.com/office/drawing/2016/5/13/chartex" xmlns:cx8="http://schemas.microsoft.com/office/drawing/2016/5/14/chartex" xmlns:mc="http://schemas.openxmlformats.org/markup-compatibility/2006" xmlns:aink="http://schemas.microsoft.com/office/drawing/2016/ink" xmlns:am3d="http://schemas.microsoft.com/office/drawing/2017/model3d" xmlns:o="urn:schemas-microsoft-com:office:office" xmlns:r="http://schemas.openxmlformats.org/officeDocument/2006/relationships" xmlns:m="http://schemas.openxmlformats.org/officeDocument/2006/math" xmlns:v="urn:schemas-microsoft-com:vml" xmlns:wp14="http://schemas.microsoft.com/office/word/2010/wordprocessingDrawing" xmlns:wp="http://schemas.openxmlformats.org/drawingml/2006/wordprocessingDrawing" xmlns:w10="urn:schemas-microsoft-com:office:word" xmlns:w="http://schemas.openxmlformats.org/wordprocessingml/2006/main" xmlns:w14="http://schemas.microsoft.com/office/word/2010/wordml" xmlns:w15="http://schemas.microsoft.com/office/word/2012/wordml" xmlns:w16cid="http://schemas.microsoft.com/office/word/2016/wordml/cid" xmlns:w16se="http://schemas.microsoft.com/office/word/2015/wordml/symex" xmlns:wpg="http://schemas.microsoft.com/office/word/2010/wordprocessingGroup" xmlns:wpi="http://schemas.microsoft.com/office/word/2010/wordprocessingInk" xmlns:wne="http://schemas.microsoft.com/office/word/2006/wordml" xmlns:wps="http://schemas.microsoft.com/office/word/2010/wordprocessingShape" mc:Ignorable="w14 w15 w16se w16cid wp14">
+  <w:abstractNum w:abstractNumId="0" w15:restartNumberingAfterBreak="0">
+    <w:nsid w:val="78E06E25"/>
+    <w:multiLevelType w:val="hybridMultilevel"/>
+    <w:tmpl w:val="B2781EDE"/>
+    <w:lvl w:ilvl="0" w:tplc="04090001">
+      <w:start w:val="1"/>
+      <w:numFmt w:val="bullet"/>
+      <w:lvlText w:val=""/>
+      <w:lvlJc w:val="left"/>
+      <w:pPr>
+        <w:ind w:left="720" w:hanging="360"/>
+      </w:pPr>
+      <w:rPr>
+        <w:rFonts w:ascii="Symbol" w:hAnsi="Symbol" w:hint="default"/>
+      </w:rPr>
+    </w:lvl>
+    <w:lvl w:ilvl="1" w:tplc="04090003" w:tentative="1">
+      <w:start w:val="1"/>
+      <w:numFmt w:val="bullet"/>
+      <w:lvlText w:val="o"/>
+      <w:lvlJc w:val="left"/>
+      <w:pPr>
+        <w:ind w:left="1440" w:hanging="360"/>
+      </w:pPr>
+      <w:rPr>
+        <w:rFonts w:ascii="Courier New" w:hAnsi="Courier New" w:cs="Courier New" w:hint="default"/>
+      </w:rPr>
+    </w:lvl>
+    <w:lvl w:ilvl="2" w:tplc="04090005" w:tentative="1">
+      <w:start w:val="1"/>
+      <w:numFmt w:val="bullet"/>
+      <w:lvlText w:val=""/>
+      <w:lvlJc w:val="left"/>
+      <w:pPr>
+        <w:ind w:left="2160" w:hanging="360"/>
+      </w:pPr>
+      <w:rPr>
+        <w:rFonts w:ascii="Wingdings" w:hAnsi="Wingdings" w:hint="default"/>
+      </w:rPr>
+    </w:lvl>
+    <w:lvl w:ilvl="3" w:tplc="04090001" w:tentative="1">
+      <w:start w:val="1"/>
+      <w:numFmt w:val="bullet"/>
+      <w:lvlText w:val=""/>
+      <w:lvlJc w:val="left"/>
+      <w:pPr>
+        <w:ind w:left="2880" w:hanging="360"/>
+      </w:pPr>
+      <w:rPr>
+        <w:rFonts w:ascii="Symbol" w:hAnsi="Symbol" w:hint="default"/>
+      </w:rPr>
+    </w:lvl>
+    <w:lvl w:ilvl="4" w:tplc="04090003" w:tentative="1">
+      <w:start w:val="1"/>
+      <w:numFmt w:val="bullet"/>
+      <w:lvlText w:val="o"/>
+      <w:lvlJc w:val="left"/>
+      <w:pPr>
+        <w:ind w:left="3600" w:hanging="360"/>
+      </w:pPr>
+      <w:rPr>
+        <w:rFonts w:ascii="Courier New" w:hAnsi="Courier New" w:cs="Courier New" w:hint="default"/>
+      </w:rPr>
+    </w:lvl>
+    <w:lvl w:ilvl="5" w:tplc="04090005" w:tentative="1">
+      <w:start w:val="1"/>
+      <w:numFmt w:val="bullet"/>
+      <w:lvlText w:val=""/>
+      <w:lvlJc w:val="left"/>
+      <w:pPr>
+        <w:ind w:left="4320" w:hanging="360"/>
+      </w:pPr>
+      <w:rPr>
+        <w:rFonts w:ascii="Wingdings" w:hAnsi="Wingdings" w:hint="default"/>
+      </w:rPr>
+    </w:lvl>
+    <w:lvl w:ilvl="6" w:tplc="04090001" w:tentative="1">
+      <w:start w:val="1"/>
+      <w:numFmt w:val="bullet"/>
+      <w:lvlText w:val=""/>
+      <w:lvlJc w:val="left"/>
+      <w:pPr>
+        <w:ind w:left="5040" w:hanging="360"/>
+      </w:pPr>
+      <w:rPr>
+        <w:rFonts w:ascii="Symbol" w:hAnsi="Symbol" w:hint="default"/>
+      </w:rPr>
+    </w:lvl>
+    <w:lvl w:ilvl="7" w:tplc="04090003" w:tentative="1">
+      <w:start w:val="1"/>
+      <w:numFmt w:val="bullet"/>
+      <w:lvlText w:val="o"/>
+      <w:lvlJc w:val="left"/>
+      <w:pPr>
+        <w:ind w:left="5760" w:hanging="360"/>
+      </w:pPr>
+      <w:rPr>
+        <w:rFonts w:ascii="Courier New" w:hAnsi="Courier New" w:cs="Courier New" w:hint="default"/>
+      </w:rPr>
+    </w:lvl>
+    <w:lvl w:ilvl="8" w:tplc="04090005" w:tentative="1">
+      <w:start w:val="1"/>
+      <w:numFmt w:val="bullet"/>
+      <w:lvlText w:val=""/>
+      <w:lvlJc w:val="left"/>
+      <w:pPr>
+        <w:ind w:left="6480" w:hanging="360"/>
+      </w:pPr>
+      <w:rPr>
+        <w:rFonts w:ascii="Wingdings" w:hAnsi="Wingdings" w:hint="default"/>
+      </w:rPr>
+    </w:lvl>
+  </w:abstractNum>
+  <w:num w:numId="1">
+    <w:abstractNumId w:val="0"/>
+  </w:num>
+</w:numbering>
 </file>
 
 <file path=word/styles.xml><?xml version="1.0" encoding="utf-8"?>
@@ -1755,6 +2779,17 @@
       <w:szCs w:val="18"/>
     </w:rPr>
   </w:style>
+  <w:style w:type="paragraph" w:styleId="ListParagraph">
+    <w:name w:val="List Paragraph"/>
+    <w:basedOn w:val="Normal"/>
+    <w:uiPriority w:val="34"/>
+    <w:qFormat/>
+    <w:rsid w:val="001E18CB"/>
+    <w:pPr>
+      <w:ind w:left="720"/>
+      <w:contextualSpacing/>
+    </w:pPr>
+  </w:style>
 </w:styles>
 </file>
 
@@ -2138,11 +3173,85 @@
     <b:Day>23</b:Day>
     <b:RefOrder>4</b:RefOrder>
   </b:Source>
+  <b:Source>
+    <b:Tag>App18</b:Tag>
+    <b:SourceType>InternetSite</b:SourceType>
+    <b:Guid>{21BD7C80-6FF6-9242-A9E6-21EF602D6F2F}</b:Guid>
+    <b:Author>
+      <b:Author>
+        <b:NameList>
+          <b:Person>
+            <b:Last>Apple</b:Last>
+          </b:Person>
+        </b:NameList>
+      </b:Author>
+    </b:Author>
+    <b:Title>About Swift</b:Title>
+    <b:InternetSiteTitle>Swift</b:InternetSiteTitle>
+    <b:URL>https://swift.org/about/#swiftorg-and-open-source</b:URL>
+    <b:Year>2018</b:Year>
+    <b:RefOrder>5</b:RefOrder>
+  </b:Source>
+  <b:Source>
+    <b:Tag>App181</b:Tag>
+    <b:SourceType>InternetSite</b:SourceType>
+    <b:Guid>{2B0ACA23-0CC2-AC4A-A2C3-60A2E7A7CDE7}</b:Guid>
+    <b:Author>
+      <b:Author>
+        <b:NameList>
+          <b:Person>
+            <b:Last>Apple</b:Last>
+          </b:Person>
+        </b:NameList>
+      </b:Author>
+    </b:Author>
+    <b:Title>features</b:Title>
+    <b:InternetSiteTitle>Developer.apple</b:InternetSiteTitle>
+    <b:URL>https://developer.apple.com/xcode/features/</b:URL>
+    <b:Year>2018</b:Year>
+    <b:RefOrder>6</b:RefOrder>
+  </b:Source>
+  <b:Source>
+    <b:Tag>w3s</b:Tag>
+    <b:SourceType>InternetSite</b:SourceType>
+    <b:Guid>{6D3BBBB1-B8CB-CC4F-B6C3-030D8A656161}</b:Guid>
+    <b:Author>
+      <b:Author>
+        <b:NameList>
+          <b:Person>
+            <b:Last>w3schools</b:Last>
+          </b:Person>
+        </b:NameList>
+      </b:Author>
+    </b:Author>
+    <b:Title>JSON - Introduction</b:Title>
+    <b:InternetSiteTitle>w3schools</b:InternetSiteTitle>
+    <b:URL>https://www.w3schools.com/js/js_json_intro.asp</b:URL>
+    <b:RefOrder>7</b:RefOrder>
+  </b:Source>
+  <b:Source>
+    <b:Tag>w3s1</b:Tag>
+    <b:SourceType>InternetSite</b:SourceType>
+    <b:Guid>{DBC0403B-9D85-EA41-B76C-FAFA1059AAC6}</b:Guid>
+    <b:Author>
+      <b:Author>
+        <b:NameList>
+          <b:Person>
+            <b:Last>w3schools</b:Last>
+          </b:Person>
+        </b:NameList>
+      </b:Author>
+    </b:Author>
+    <b:Title>JSON PHP</b:Title>
+    <b:InternetSiteTitle>w3schools</b:InternetSiteTitle>
+    <b:URL>https://www.w3schools.com/js/js_json_php.asp</b:URL>
+    <b:RefOrder>8</b:RefOrder>
+  </b:Source>
 </b:Sources>
 </file>
 
 <file path=customXml/itemProps1.xml><?xml version="1.0" encoding="utf-8"?>
-<ds:datastoreItem xmlns:ds="http://schemas.openxmlformats.org/officeDocument/2006/customXml" ds:itemID="{EE129386-06E0-EE43-80E8-9701241D61DA}">
+<ds:datastoreItem xmlns:ds="http://schemas.openxmlformats.org/officeDocument/2006/customXml" ds:itemID="{ED3D378A-FF65-264A-A849-EDE239EC0E9E}">
   <ds:schemaRefs>
     <ds:schemaRef ds:uri="http://schemas.openxmlformats.org/officeDocument/2006/bibliography"/>
   </ds:schemaRefs>

</xml_diff>